<commit_message>
Git lecture notes final
</commit_message>
<xml_diff>
--- a/A-team/Git_lecture.docx
+++ b/A-team/Git_lecture.docx
@@ -103,6 +103,105 @@
       <w:r>
         <w:t xml:space="preserve"> it’ll be much easier to show you</w:t>
       </w:r>
+    </w:p>
+    <w:p>
+      <w:pPr>
+        <w:pStyle w:val="ListParagraph"/>
+        <w:numPr>
+          <w:ilvl w:val="0"/>
+          <w:numId w:val="2"/>
+        </w:numPr>
+      </w:pPr>
+      <w:r>
+        <w:t>Can’t work on the same piece of code</w:t>
+      </w:r>
+    </w:p>
+    <w:p>
+      <w:pPr>
+        <w:pStyle w:val="ListParagraph"/>
+        <w:numPr>
+          <w:ilvl w:val="0"/>
+          <w:numId w:val="2"/>
+        </w:numPr>
+      </w:pPr>
+      <w:r>
+        <w:t>Remember to delete &amp; merge branches</w:t>
+      </w:r>
+    </w:p>
+    <w:p>
+      <w:pPr>
+        <w:pStyle w:val="ListParagraph"/>
+        <w:numPr>
+          <w:ilvl w:val="0"/>
+          <w:numId w:val="2"/>
+        </w:numPr>
+      </w:pPr>
+      <w:r>
+        <w:t>Make sure you name things properly</w:t>
+      </w:r>
+    </w:p>
+    <w:p>
+      <w:pPr>
+        <w:pStyle w:val="ListParagraph"/>
+        <w:numPr>
+          <w:ilvl w:val="0"/>
+          <w:numId w:val="2"/>
+        </w:numPr>
+      </w:pPr>
+      <w:r>
+        <w:t>Make sure you’re on the appropriate branch when you do things</w:t>
+      </w:r>
+    </w:p>
+    <w:p>
+      <w:pPr>
+        <w:pStyle w:val="ListParagraph"/>
+        <w:numPr>
+          <w:ilvl w:val="0"/>
+          <w:numId w:val="2"/>
+        </w:numPr>
+      </w:pPr>
+      <w:r>
+        <w:t xml:space="preserve">Make loads of commits </w:t>
+      </w:r>
+      <w:r>
+        <w:sym w:font="Wingdings" w:char="F0E0"/>
+      </w:r>
+      <w:r>
+        <w:t xml:space="preserve"> so it creates this history</w:t>
+      </w:r>
+    </w:p>
+    <w:p>
+      <w:pPr>
+        <w:pStyle w:val="ListParagraph"/>
+        <w:numPr>
+          <w:ilvl w:val="0"/>
+          <w:numId w:val="2"/>
+        </w:numPr>
+      </w:pPr>
+      <w:r>
+        <w:t>Me: figure out setting up different repositories for us</w:t>
+      </w:r>
+    </w:p>
+    <w:p>
+      <w:pPr>
+        <w:pStyle w:val="ListParagraph"/>
+        <w:numPr>
+          <w:ilvl w:val="0"/>
+          <w:numId w:val="2"/>
+        </w:numPr>
+      </w:pPr>
+      <w:r>
+        <w:t>Rowan really recommends those extra resources at the end of the slides (he will upload them)</w:t>
+      </w:r>
+    </w:p>
+    <w:p>
+      <w:pPr>
+        <w:pStyle w:val="ListParagraph"/>
+        <w:numPr>
+          <w:ilvl w:val="0"/>
+          <w:numId w:val="2"/>
+        </w:numPr>
+      </w:pPr>
       <w:bookmarkStart w:id="0" w:name="_GoBack"/>
       <w:bookmarkEnd w:id="0"/>
     </w:p>

</xml_diff>